<commit_message>
Update 2022 Programming Concepts Assignment 1 - Mock (1).docx
</commit_message>
<xml_diff>
--- a/Notes - WS/2022 Programming Concepts Assignment 1 - Mock (1).docx
+++ b/Notes - WS/2022 Programming Concepts Assignment 1 - Mock (1).docx
@@ -513,15 +513,7 @@
         <w:t>It</w:t>
       </w:r>
       <w:r>
-        <w:t xml:space="preserve"> is required that you write neatly and </w:t>
-      </w:r>
-      <w:proofErr w:type="gramStart"/>
-      <w:r>
-        <w:t>legibly, and</w:t>
-      </w:r>
-      <w:proofErr w:type="gramEnd"/>
-      <w:r>
-        <w:t xml:space="preserve"> be clear in your answers. Attempting to be vague on purpose will result in marks being deducted.</w:t>
+        <w:t xml:space="preserve"> is required that you write neatly and legibly, and be clear in your answers. Attempting to be vague on purpose will result in marks being deducted.</w:t>
       </w:r>
     </w:p>
     <w:p>
@@ -851,7 +843,7 @@
               <w:jc w:val="center"/>
             </w:pPr>
             <w:r>
-              <w:t>T</w:t>
+              <w:t>F</w:t>
             </w:r>
           </w:p>
         </w:tc>
@@ -909,7 +901,7 @@
               <w:jc w:val="center"/>
             </w:pPr>
             <w:r>
-              <w:t>T</w:t>
+              <w:t>FS</w:t>
             </w:r>
           </w:p>
         </w:tc>
@@ -987,13 +979,8 @@
           </w:tcPr>
           <w:p>
             <w:r>
-              <w:t xml:space="preserve">A control structure in programming enables the program to </w:t>
-            </w:r>
-            <w:proofErr w:type="gramStart"/>
-            <w:r>
-              <w:t>make a decision</w:t>
-            </w:r>
-            <w:proofErr w:type="gramEnd"/>
+              <w:t>A control structure in programming enables the program to make a decision</w:t>
+            </w:r>
             <w:r>
               <w:t xml:space="preserve"> or repeat code</w:t>
             </w:r>
@@ -1658,15 +1645,7 @@
         <w:t>errors</w:t>
       </w:r>
       <w:r>
-        <w:t xml:space="preserve"> </w:t>
-      </w:r>
-      <w:proofErr w:type="gramStart"/>
-      <w:r>
-        <w:t>in order to</w:t>
-      </w:r>
-      <w:proofErr w:type="gramEnd"/>
-      <w:r>
-        <w:t xml:space="preserve"> f</w:t>
+        <w:t xml:space="preserve"> in order to f</w:t>
       </w:r>
       <w:r>
         <w:t>ill in the table below the code</w:t>
@@ -1744,41 +1723,13 @@
         <w:rPr>
           <w:rFonts w:ascii="Courier New" w:hAnsi="Courier New" w:cs="Courier New"/>
         </w:rPr>
-        <w:t xml:space="preserve"> </w:t>
-      </w:r>
-      <w:proofErr w:type="gramStart"/>
-      <w:r>
-        <w:rPr>
-          <w:rFonts w:ascii="Courier New" w:hAnsi="Courier New" w:cs="Courier New"/>
-        </w:rPr>
-        <w:t>static</w:t>
-      </w:r>
-      <w:r>
-        <w:rPr>
-          <w:rFonts w:ascii="Courier New" w:hAnsi="Courier New" w:cs="Courier New"/>
-        </w:rPr>
-        <w:t>(</w:t>
-      </w:r>
-      <w:proofErr w:type="gramEnd"/>
-      <w:r>
-        <w:rPr>
-          <w:rFonts w:ascii="Courier New" w:hAnsi="Courier New" w:cs="Courier New"/>
-        </w:rPr>
-        <w:t>String []</w:t>
-      </w:r>
-      <w:proofErr w:type="spellStart"/>
-      <w:r>
-        <w:rPr>
-          <w:rFonts w:ascii="Courier New" w:hAnsi="Courier New" w:cs="Courier New"/>
-        </w:rPr>
-        <w:t>args</w:t>
-      </w:r>
-      <w:proofErr w:type="spellEnd"/>
-      <w:r>
-        <w:rPr>
-          <w:rFonts w:ascii="Courier New" w:hAnsi="Courier New" w:cs="Courier New"/>
-        </w:rPr>
-        <w:t>){</w:t>
+        <w:t xml:space="preserve"> static</w:t>
+      </w:r>
+      <w:r>
+        <w:rPr>
+          <w:rFonts w:ascii="Courier New" w:hAnsi="Courier New" w:cs="Courier New"/>
+        </w:rPr>
+        <w:t>(String []args){</w:t>
       </w:r>
     </w:p>
     <w:p>
@@ -1799,21 +1750,7 @@
         <w:rPr>
           <w:rFonts w:ascii="Courier New" w:hAnsi="Courier New" w:cs="Courier New"/>
         </w:rPr>
-        <w:t xml:space="preserve">        int </w:t>
-      </w:r>
-      <w:proofErr w:type="spellStart"/>
-      <w:r>
-        <w:rPr>
-          <w:rFonts w:ascii="Courier New" w:hAnsi="Courier New" w:cs="Courier New"/>
-        </w:rPr>
-        <w:t>i</w:t>
-      </w:r>
-      <w:proofErr w:type="spellEnd"/>
-      <w:r>
-        <w:rPr>
-          <w:rFonts w:ascii="Courier New" w:hAnsi="Courier New" w:cs="Courier New"/>
-        </w:rPr>
-        <w:t xml:space="preserve"> = 0</w:t>
+        <w:t xml:space="preserve">        int i = 0</w:t>
       </w:r>
     </w:p>
     <w:p>
@@ -1834,29 +1771,7 @@
         <w:rPr>
           <w:rFonts w:ascii="Courier New" w:hAnsi="Courier New" w:cs="Courier New"/>
         </w:rPr>
-        <w:t xml:space="preserve">        </w:t>
-      </w:r>
-      <w:proofErr w:type="gramStart"/>
-      <w:r>
-        <w:rPr>
-          <w:rFonts w:ascii="Courier New" w:hAnsi="Courier New" w:cs="Courier New"/>
-        </w:rPr>
-        <w:t>while(</w:t>
-      </w:r>
-      <w:proofErr w:type="spellStart"/>
-      <w:proofErr w:type="gramEnd"/>
-      <w:r>
-        <w:rPr>
-          <w:rFonts w:ascii="Courier New" w:hAnsi="Courier New" w:cs="Courier New"/>
-        </w:rPr>
-        <w:t>i</w:t>
-      </w:r>
-      <w:proofErr w:type="spellEnd"/>
-      <w:r>
-        <w:rPr>
-          <w:rFonts w:ascii="Courier New" w:hAnsi="Courier New" w:cs="Courier New"/>
-        </w:rPr>
-        <w:t xml:space="preserve"> &lt; 10) {</w:t>
+        <w:t xml:space="preserve">        while(i &lt; 10) {</w:t>
       </w:r>
     </w:p>
     <w:p>
@@ -1877,42 +1792,7 @@
         <w:rPr>
           <w:rFonts w:ascii="Courier New" w:hAnsi="Courier New" w:cs="Courier New"/>
         </w:rPr>
-        <w:t xml:space="preserve">            </w:t>
-      </w:r>
-      <w:proofErr w:type="spellStart"/>
-      <w:r>
-        <w:rPr>
-          <w:rFonts w:ascii="Courier New" w:hAnsi="Courier New" w:cs="Courier New"/>
-        </w:rPr>
-        <w:t>System.out.println</w:t>
-      </w:r>
-      <w:proofErr w:type="spellEnd"/>
-      <w:r>
-        <w:rPr>
-          <w:rFonts w:ascii="Courier New" w:hAnsi="Courier New" w:cs="Courier New"/>
-        </w:rPr>
-        <w:t>(</w:t>
-      </w:r>
-      <w:proofErr w:type="spellStart"/>
-      <w:r>
-        <w:rPr>
-          <w:rFonts w:ascii="Courier New" w:hAnsi="Courier New" w:cs="Courier New"/>
-        </w:rPr>
-        <w:t>i</w:t>
-      </w:r>
-      <w:proofErr w:type="spellEnd"/>
-      <w:r>
-        <w:rPr>
-          <w:rFonts w:ascii="Courier New" w:hAnsi="Courier New" w:cs="Courier New"/>
-        </w:rPr>
-        <w:t>++)</w:t>
-      </w:r>
-      <w:proofErr w:type="gramStart"/>
-      <w:r>
-        <w:rPr>
-          <w:rFonts w:ascii="Courier New" w:hAnsi="Courier New" w:cs="Courier New"/>
-        </w:rPr>
-        <w:t>;</w:t>
+        <w:t xml:space="preserve">            System.out.println(i++);</w:t>
       </w:r>
       <w:r>
         <w:rPr>
@@ -1926,7 +1806,6 @@
         </w:rPr>
         <w:t>}</w:t>
       </w:r>
-      <w:proofErr w:type="gramEnd"/>
       <w:r>
         <w:rPr>
           <w:rFonts w:ascii="Courier New" w:hAnsi="Courier New" w:cs="Courier New"/>
@@ -1999,28 +1878,12 @@
         </w:rPr>
         <w:t xml:space="preserve">   </w:t>
       </w:r>
-      <w:proofErr w:type="spellStart"/>
-      <w:r>
-        <w:rPr>
-          <w:rFonts w:ascii="Courier New" w:hAnsi="Courier New" w:cs="Courier New"/>
-        </w:rPr>
-        <w:t>System.out.println</w:t>
-      </w:r>
-      <w:proofErr w:type="spellEnd"/>
-      <w:r>
-        <w:rPr>
-          <w:rFonts w:ascii="Courier New" w:hAnsi="Courier New" w:cs="Courier New"/>
-        </w:rPr>
-        <w:t>(Ready!</w:t>
-      </w:r>
-      <w:proofErr w:type="gramStart"/>
-      <w:r>
-        <w:rPr>
-          <w:rFonts w:ascii="Courier New" w:hAnsi="Courier New" w:cs="Courier New"/>
-        </w:rPr>
-        <w:t>);</w:t>
-      </w:r>
-      <w:proofErr w:type="gramEnd"/>
+      <w:r>
+        <w:rPr>
+          <w:rFonts w:ascii="Courier New" w:hAnsi="Courier New" w:cs="Courier New"/>
+        </w:rPr>
+        <w:t>System.out.println(Ready!);</w:t>
+      </w:r>
     </w:p>
     <w:p>
       <w:pPr>
@@ -2040,16 +1903,8 @@
         <w:rPr>
           <w:rFonts w:ascii="Courier New" w:hAnsi="Courier New" w:cs="Courier New"/>
         </w:rPr>
-        <w:t xml:space="preserve">      </w:t>
-      </w:r>
-      <w:proofErr w:type="gramStart"/>
-      <w:r>
-        <w:rPr>
-          <w:rFonts w:ascii="Courier New" w:hAnsi="Courier New" w:cs="Courier New"/>
-        </w:rPr>
-        <w:t xml:space="preserve">  }</w:t>
-      </w:r>
-      <w:proofErr w:type="gramEnd"/>
+        <w:t xml:space="preserve">        }</w:t>
+      </w:r>
     </w:p>
     <w:p>
       <w:pPr>
@@ -2069,16 +1924,8 @@
         <w:rPr>
           <w:rFonts w:ascii="Courier New" w:hAnsi="Courier New" w:cs="Courier New"/>
         </w:rPr>
-        <w:t xml:space="preserve">  </w:t>
-      </w:r>
-      <w:proofErr w:type="gramStart"/>
-      <w:r>
-        <w:rPr>
-          <w:rFonts w:ascii="Courier New" w:hAnsi="Courier New" w:cs="Courier New"/>
-        </w:rPr>
-        <w:t xml:space="preserve">  }</w:t>
-      </w:r>
-      <w:proofErr w:type="gramEnd"/>
+        <w:t xml:space="preserve">    }</w:t>
+      </w:r>
       <w:r>
         <w:rPr>
           <w:rFonts w:ascii="Courier New" w:hAnsi="Courier New" w:cs="Courier New"/>
@@ -2306,13 +2153,8 @@
             <w:pPr>
               <w:jc w:val="both"/>
             </w:pPr>
-            <w:proofErr w:type="spellStart"/>
-            <w:r>
-              <w:t>i</w:t>
-            </w:r>
-            <w:proofErr w:type="spellEnd"/>
-            <w:r>
-              <w:t xml:space="preserve"> is always &lt; 10, as its never being incremented</w:t>
+            <w:r>
+              <w:t>i is always &lt; 10, as its never being incremented</w:t>
             </w:r>
           </w:p>
         </w:tc>
@@ -2446,11 +2288,9 @@
             <w:pPr>
               <w:jc w:val="both"/>
             </w:pPr>
-            <w:proofErr w:type="gramStart"/>
             <w:r>
               <w:t>Extra }</w:t>
             </w:r>
-            <w:proofErr w:type="gramEnd"/>
           </w:p>
         </w:tc>
       </w:tr>
@@ -2775,25 +2615,7 @@
           <w:b/>
           <w:bCs/>
         </w:rPr>
-        <w:t>If(</w:t>
-      </w:r>
-      <w:proofErr w:type="spellStart"/>
-      <w:proofErr w:type="gramStart"/>
-      <w:r>
-        <w:rPr>
-          <w:b/>
-          <w:bCs/>
-        </w:rPr>
-        <w:t>input.equals</w:t>
-      </w:r>
-      <w:proofErr w:type="spellEnd"/>
-      <w:proofErr w:type="gramEnd"/>
-      <w:r>
-        <w:rPr>
-          <w:b/>
-          <w:bCs/>
-        </w:rPr>
-        <w:t>(“1”){</w:t>
+        <w:t>If(input.equals(“1”){</w:t>
       </w:r>
     </w:p>
     <w:p>
@@ -2812,32 +2634,8 @@
           <w:bCs/>
         </w:rPr>
         <w:tab/>
-      </w:r>
-      <w:proofErr w:type="spellStart"/>
-      <w:r>
-        <w:rPr>
-          <w:b/>
-          <w:bCs/>
-        </w:rPr>
-        <w:t>System.out.println</w:t>
-      </w:r>
-      <w:proofErr w:type="spellEnd"/>
-      <w:r>
-        <w:rPr>
-          <w:b/>
-          <w:bCs/>
-        </w:rPr>
-        <w:t>(“1”</w:t>
-      </w:r>
-      <w:proofErr w:type="gramStart"/>
-      <w:r>
-        <w:rPr>
-          <w:b/>
-          <w:bCs/>
-        </w:rPr>
-        <w:t>);</w:t>
-      </w:r>
-      <w:proofErr w:type="gramEnd"/>
+        <w:t>System.out.println(“1”);</w:t>
+      </w:r>
     </w:p>
     <w:p>
       <w:pPr>
@@ -2854,25 +2652,7 @@
           <w:b/>
           <w:bCs/>
         </w:rPr>
-        <w:t>} else if(</w:t>
-      </w:r>
-      <w:proofErr w:type="spellStart"/>
-      <w:proofErr w:type="gramStart"/>
-      <w:r>
-        <w:rPr>
-          <w:b/>
-          <w:bCs/>
-        </w:rPr>
-        <w:t>input.equals</w:t>
-      </w:r>
-      <w:proofErr w:type="spellEnd"/>
-      <w:proofErr w:type="gramEnd"/>
-      <w:r>
-        <w:rPr>
-          <w:b/>
-          <w:bCs/>
-        </w:rPr>
-        <w:t>(“2”){</w:t>
+        <w:t>} else if(input.equals(“2”){</w:t>
       </w:r>
     </w:p>
     <w:p>
@@ -2891,32 +2671,8 @@
           <w:bCs/>
         </w:rPr>
         <w:tab/>
-      </w:r>
-      <w:proofErr w:type="spellStart"/>
-      <w:r>
-        <w:rPr>
-          <w:b/>
-          <w:bCs/>
-        </w:rPr>
-        <w:t>System.out.println</w:t>
-      </w:r>
-      <w:proofErr w:type="spellEnd"/>
-      <w:r>
-        <w:rPr>
-          <w:b/>
-          <w:bCs/>
-        </w:rPr>
-        <w:t>(“2”</w:t>
-      </w:r>
-      <w:proofErr w:type="gramStart"/>
-      <w:r>
-        <w:rPr>
-          <w:b/>
-          <w:bCs/>
-        </w:rPr>
-        <w:t>);</w:t>
-      </w:r>
-      <w:proofErr w:type="gramEnd"/>
+        <w:t>System.out.println(“2”);</w:t>
+      </w:r>
     </w:p>
     <w:p>
       <w:pPr>
@@ -2952,32 +2708,8 @@
           <w:bCs/>
         </w:rPr>
         <w:tab/>
-      </w:r>
-      <w:proofErr w:type="spellStart"/>
-      <w:r>
-        <w:rPr>
-          <w:b/>
-          <w:bCs/>
-        </w:rPr>
-        <w:t>System.out.println</w:t>
-      </w:r>
-      <w:proofErr w:type="spellEnd"/>
-      <w:r>
-        <w:rPr>
-          <w:b/>
-          <w:bCs/>
-        </w:rPr>
-        <w:t>(“3”</w:t>
-      </w:r>
-      <w:proofErr w:type="gramStart"/>
-      <w:r>
-        <w:rPr>
-          <w:b/>
-          <w:bCs/>
-        </w:rPr>
-        <w:t>);</w:t>
-      </w:r>
-      <w:proofErr w:type="gramEnd"/>
+        <w:t>System.out.println(“3”);</w:t>
+      </w:r>
     </w:p>
     <w:p>
       <w:pPr>
@@ -3060,69 +2792,12 @@
           <w:bCs/>
         </w:rPr>
       </w:pPr>
-      <w:proofErr w:type="gramStart"/>
       <w:r>
         <w:rPr>
           <w:b/>
           <w:bCs/>
         </w:rPr>
-        <w:t>for(</w:t>
-      </w:r>
-      <w:proofErr w:type="gramEnd"/>
-      <w:r>
-        <w:rPr>
-          <w:b/>
-          <w:bCs/>
-        </w:rPr>
-        <w:t xml:space="preserve">int </w:t>
-      </w:r>
-      <w:proofErr w:type="spellStart"/>
-      <w:r>
-        <w:rPr>
-          <w:b/>
-          <w:bCs/>
-        </w:rPr>
-        <w:t>i</w:t>
-      </w:r>
-      <w:proofErr w:type="spellEnd"/>
-      <w:r>
-        <w:rPr>
-          <w:b/>
-          <w:bCs/>
-        </w:rPr>
-        <w:t xml:space="preserve"> = 0; </w:t>
-      </w:r>
-      <w:proofErr w:type="spellStart"/>
-      <w:r>
-        <w:rPr>
-          <w:b/>
-          <w:bCs/>
-        </w:rPr>
-        <w:t>i</w:t>
-      </w:r>
-      <w:proofErr w:type="spellEnd"/>
-      <w:r>
-        <w:rPr>
-          <w:b/>
-          <w:bCs/>
-        </w:rPr>
-        <w:t xml:space="preserve"> &lt; 10; </w:t>
-      </w:r>
-      <w:proofErr w:type="spellStart"/>
-      <w:r>
-        <w:rPr>
-          <w:b/>
-          <w:bCs/>
-        </w:rPr>
-        <w:t>i</w:t>
-      </w:r>
-      <w:proofErr w:type="spellEnd"/>
-      <w:r>
-        <w:rPr>
-          <w:b/>
-          <w:bCs/>
-        </w:rPr>
-        <w:t>++){</w:t>
+        <w:t>for(int i = 0; i &lt; 10; i++){</w:t>
       </w:r>
     </w:p>
     <w:p>
@@ -3141,41 +2816,8 @@
           <w:bCs/>
         </w:rPr>
         <w:tab/>
-      </w:r>
-      <w:proofErr w:type="spellStart"/>
-      <w:r>
-        <w:rPr>
-          <w:b/>
-          <w:bCs/>
-        </w:rPr>
-        <w:t>System.out.println</w:t>
-      </w:r>
-      <w:proofErr w:type="spellEnd"/>
-      <w:r>
-        <w:rPr>
-          <w:b/>
-          <w:bCs/>
-        </w:rPr>
-        <w:t>(</w:t>
-      </w:r>
-      <w:proofErr w:type="spellStart"/>
-      <w:r>
-        <w:rPr>
-          <w:b/>
-          <w:bCs/>
-        </w:rPr>
-        <w:t>i</w:t>
-      </w:r>
-      <w:proofErr w:type="spellEnd"/>
-      <w:proofErr w:type="gramStart"/>
-      <w:r>
-        <w:rPr>
-          <w:b/>
-          <w:bCs/>
-        </w:rPr>
-        <w:t>);</w:t>
-      </w:r>
-      <w:proofErr w:type="gramEnd"/>
+        <w:t>System.out.println(i);</w:t>
+      </w:r>
     </w:p>
     <w:p>
       <w:pPr>
@@ -3336,11 +2978,7 @@
         <w:jc w:val="both"/>
       </w:pPr>
       <w:r>
-        <w:t xml:space="preserve">Give an example (description, no need for code) where you </w:t>
-      </w:r>
-      <w:proofErr w:type="gramStart"/>
-      <w:r>
-        <w:t xml:space="preserve">can </w:t>
+        <w:t xml:space="preserve">Give an example (description, no need for code) where you can </w:t>
       </w:r>
       <w:r>
         <w:rPr>
@@ -3348,7 +2986,6 @@
         </w:rPr>
         <w:t>must</w:t>
       </w:r>
-      <w:proofErr w:type="gramEnd"/>
       <w:r>
         <w:t xml:space="preserve"> use an if-statement rather than a switch statement.</w:t>
       </w:r>
@@ -3383,15 +3020,7 @@
         <w:jc w:val="both"/>
       </w:pPr>
       <w:r>
-        <w:t xml:space="preserve">For each code fragment in the table below, write the output you would expect if the code </w:t>
-      </w:r>
-      <w:proofErr w:type="gramStart"/>
-      <w:r>
-        <w:t>is</w:t>
-      </w:r>
-      <w:proofErr w:type="gramEnd"/>
-      <w:r>
-        <w:t xml:space="preserve"> run within a valid main method</w:t>
+        <w:t>For each code fragment in the table below, write the output you would expect if the code is run within a valid main method</w:t>
       </w:r>
       <w:r>
         <w:t>,</w:t>
@@ -3487,13 +3116,8 @@
               <w:jc w:val="both"/>
             </w:pPr>
             <w:r>
-              <w:t>String s = “</w:t>
-            </w:r>
-            <w:proofErr w:type="gramStart"/>
-            <w:r>
-              <w:t>”;</w:t>
-            </w:r>
-            <w:proofErr w:type="gramEnd"/>
+              <w:t>String s = “”;</w:t>
+            </w:r>
           </w:p>
           <w:p>
             <w:pPr>
@@ -3515,31 +3139,7 @@
               <w:t>for</w:t>
             </w:r>
             <w:r>
-              <w:t xml:space="preserve"> (int </w:t>
-            </w:r>
-            <w:proofErr w:type="spellStart"/>
-            <w:r>
-              <w:t>i</w:t>
-            </w:r>
-            <w:proofErr w:type="spellEnd"/>
-            <w:r>
-              <w:t xml:space="preserve"> = 3; </w:t>
-            </w:r>
-            <w:proofErr w:type="spellStart"/>
-            <w:r>
-              <w:t>i</w:t>
-            </w:r>
-            <w:proofErr w:type="spellEnd"/>
-            <w:r>
-              <w:t xml:space="preserve"> &gt; 0; </w:t>
-            </w:r>
-            <w:proofErr w:type="spellStart"/>
-            <w:r>
-              <w:t>i</w:t>
-            </w:r>
-            <w:proofErr w:type="spellEnd"/>
-            <w:r>
-              <w:t>--)</w:t>
+              <w:t xml:space="preserve"> (int i = 3; i &gt; 0; i--)</w:t>
             </w:r>
           </w:p>
           <w:p>
@@ -3559,13 +3159,8 @@
               <w:jc w:val="both"/>
             </w:pPr>
             <w:r>
-              <w:t xml:space="preserve">        s += “*</w:t>
-            </w:r>
-            <w:proofErr w:type="gramStart"/>
-            <w:r>
-              <w:t>”;</w:t>
-            </w:r>
-            <w:proofErr w:type="gramEnd"/>
+              <w:t xml:space="preserve">        s += “*”;</w:t>
+            </w:r>
           </w:p>
           <w:p>
             <w:pPr>
@@ -3583,19 +3178,9 @@
               <w:ind w:left="0"/>
               <w:jc w:val="both"/>
             </w:pPr>
-            <w:proofErr w:type="spellStart"/>
-            <w:r>
-              <w:t>System.out.println</w:t>
-            </w:r>
-            <w:proofErr w:type="spellEnd"/>
-            <w:r>
-              <w:t>(s</w:t>
-            </w:r>
-            <w:proofErr w:type="gramStart"/>
-            <w:r>
-              <w:t>);</w:t>
-            </w:r>
-            <w:proofErr w:type="gramEnd"/>
+            <w:r>
+              <w:t>System.out.println(s);</w:t>
+            </w:r>
           </w:p>
           <w:p>
             <w:pPr>
@@ -3655,13 +3240,8 @@
           </w:p>
           <w:p>
             <w:r>
-              <w:t xml:space="preserve">int x = </w:t>
-            </w:r>
-            <w:proofErr w:type="gramStart"/>
-            <w:r>
-              <w:t>10;</w:t>
-            </w:r>
-            <w:proofErr w:type="gramEnd"/>
+              <w:t>int x = 10;</w:t>
+            </w:r>
           </w:p>
           <w:p/>
           <w:p>
@@ -3682,21 +3262,8 @@
           </w:p>
           <w:p>
             <w:r>
-              <w:t xml:space="preserve">     </w:t>
-            </w:r>
-            <w:proofErr w:type="spellStart"/>
-            <w:r>
-              <w:t>System.out.println</w:t>
-            </w:r>
-            <w:proofErr w:type="spellEnd"/>
-            <w:r>
-              <w:t>(x</w:t>
-            </w:r>
-            <w:proofErr w:type="gramStart"/>
-            <w:r>
-              <w:t>);</w:t>
-            </w:r>
-            <w:proofErr w:type="gramEnd"/>
+              <w:t xml:space="preserve">     System.out.println(x);</w:t>
+            </w:r>
           </w:p>
           <w:p>
             <w:r>
@@ -3730,13 +3297,8 @@
           </w:p>
           <w:p>
             <w:r>
-              <w:t xml:space="preserve">int x = </w:t>
-            </w:r>
-            <w:proofErr w:type="gramStart"/>
-            <w:r>
-              <w:t>0;</w:t>
-            </w:r>
-            <w:proofErr w:type="gramEnd"/>
+              <w:t>int x = 0;</w:t>
+            </w:r>
           </w:p>
           <w:p/>
           <w:p>
@@ -3759,21 +3321,8 @@
           </w:p>
           <w:p>
             <w:r>
-              <w:t xml:space="preserve">     </w:t>
-            </w:r>
-            <w:proofErr w:type="spellStart"/>
-            <w:r>
-              <w:t>System.out.println</w:t>
-            </w:r>
-            <w:proofErr w:type="spellEnd"/>
-            <w:r>
-              <w:t>(x++</w:t>
-            </w:r>
-            <w:proofErr w:type="gramStart"/>
-            <w:r>
-              <w:t>);</w:t>
-            </w:r>
-            <w:proofErr w:type="gramEnd"/>
+              <w:t xml:space="preserve">     System.out.println(x++);</w:t>
+            </w:r>
           </w:p>
           <w:p>
             <w:r>
@@ -3788,13 +3337,8 @@
               <w:t>while</w:t>
             </w:r>
             <w:r>
-              <w:t xml:space="preserve"> (x &lt; 3</w:t>
-            </w:r>
-            <w:proofErr w:type="gramStart"/>
-            <w:r>
-              <w:t>);</w:t>
-            </w:r>
-            <w:proofErr w:type="gramEnd"/>
+              <w:t xml:space="preserve"> (x &lt; 3);</w:t>
+            </w:r>
           </w:p>
           <w:p/>
         </w:tc>
@@ -3865,31 +3409,7 @@
               <w:t>for</w:t>
             </w:r>
             <w:r>
-              <w:t xml:space="preserve"> (int </w:t>
-            </w:r>
-            <w:proofErr w:type="spellStart"/>
-            <w:r>
-              <w:t>i</w:t>
-            </w:r>
-            <w:proofErr w:type="spellEnd"/>
-            <w:r>
-              <w:t xml:space="preserve"> = 0; </w:t>
-            </w:r>
-            <w:proofErr w:type="spellStart"/>
-            <w:r>
-              <w:t>i</w:t>
-            </w:r>
-            <w:proofErr w:type="spellEnd"/>
-            <w:r>
-              <w:t xml:space="preserve"> &lt; 10; </w:t>
-            </w:r>
-            <w:proofErr w:type="spellStart"/>
-            <w:r>
-              <w:t>i</w:t>
-            </w:r>
-            <w:proofErr w:type="spellEnd"/>
-            <w:r>
-              <w:t>++)</w:t>
+              <w:t xml:space="preserve"> (int i = 0; i &lt; 10; i++)</w:t>
             </w:r>
           </w:p>
           <w:p>
@@ -3909,15 +3429,7 @@
               <w:jc w:val="both"/>
             </w:pPr>
             <w:r>
-              <w:t xml:space="preserve">     if (</w:t>
-            </w:r>
-            <w:proofErr w:type="spellStart"/>
-            <w:r>
-              <w:t>i</w:t>
-            </w:r>
-            <w:proofErr w:type="spellEnd"/>
-            <w:r>
-              <w:t xml:space="preserve"> &lt; 5)</w:t>
+              <w:t xml:space="preserve">     if (i &lt; 5)</w:t>
             </w:r>
           </w:p>
           <w:p>
@@ -3929,7 +3441,6 @@
             <w:r>
               <w:t xml:space="preserve">         </w:t>
             </w:r>
-            <w:proofErr w:type="gramStart"/>
             <w:r>
               <w:rPr>
                 <w:b/>
@@ -3939,7 +3450,6 @@
             <w:r>
               <w:t>;</w:t>
             </w:r>
-            <w:proofErr w:type="gramEnd"/>
           </w:p>
           <w:p>
             <w:pPr>
@@ -3957,24 +3467,9 @@
             <w:r>
               <w:t xml:space="preserve">     </w:t>
             </w:r>
-            <w:proofErr w:type="spellStart"/>
-            <w:r>
-              <w:t>System.out.println</w:t>
-            </w:r>
-            <w:proofErr w:type="spellEnd"/>
-            <w:r>
-              <w:t>(</w:t>
-            </w:r>
-            <w:proofErr w:type="spellStart"/>
-            <w:r>
-              <w:t>i</w:t>
-            </w:r>
-            <w:proofErr w:type="spellEnd"/>
-            <w:proofErr w:type="gramStart"/>
-            <w:r>
-              <w:t>);</w:t>
-            </w:r>
-            <w:proofErr w:type="gramEnd"/>
+            <w:r>
+              <w:t>System.out.println(i);</w:t>
+            </w:r>
           </w:p>
           <w:p>
             <w:pPr>
@@ -4202,24 +3697,8 @@
         <w:rPr>
           <w:rFonts w:ascii="Courier New" w:hAnsi="Courier New" w:cs="Courier New"/>
         </w:rPr>
-        <w:t xml:space="preserve">package </w:t>
-      </w:r>
-      <w:proofErr w:type="spellStart"/>
-      <w:proofErr w:type="gramStart"/>
-      <w:r>
-        <w:rPr>
-          <w:rFonts w:ascii="Courier New" w:hAnsi="Courier New" w:cs="Courier New"/>
-        </w:rPr>
-        <w:t>mytest</w:t>
-      </w:r>
-      <w:proofErr w:type="spellEnd"/>
-      <w:r>
-        <w:rPr>
-          <w:rFonts w:ascii="Courier New" w:hAnsi="Courier New" w:cs="Courier New"/>
-        </w:rPr>
-        <w:t>;</w:t>
-      </w:r>
-      <w:proofErr w:type="gramEnd"/>
+        <w:t>package mytest;</w:t>
+      </w:r>
     </w:p>
     <w:p>
       <w:pPr>
@@ -4234,29 +3713,7 @@
         <w:rPr>
           <w:rFonts w:ascii="Courier New" w:hAnsi="Courier New" w:cs="Courier New"/>
         </w:rPr>
-        <w:t xml:space="preserve">import </w:t>
-      </w:r>
-      <w:proofErr w:type="spellStart"/>
-      <w:proofErr w:type="gramStart"/>
-      <w:r>
-        <w:rPr>
-          <w:rFonts w:ascii="Courier New" w:hAnsi="Courier New" w:cs="Courier New"/>
-        </w:rPr>
-        <w:t>java.util</w:t>
-      </w:r>
-      <w:proofErr w:type="gramEnd"/>
-      <w:r>
-        <w:rPr>
-          <w:rFonts w:ascii="Courier New" w:hAnsi="Courier New" w:cs="Courier New"/>
-        </w:rPr>
-        <w:t>.List</w:t>
-      </w:r>
-      <w:proofErr w:type="spellEnd"/>
-      <w:r>
-        <w:rPr>
-          <w:rFonts w:ascii="Courier New" w:hAnsi="Courier New" w:cs="Courier New"/>
-        </w:rPr>
-        <w:t>;</w:t>
+        <w:t>import java.util.List;</w:t>
       </w:r>
     </w:p>
     <w:p>
@@ -4272,21 +3729,7 @@
         <w:rPr>
           <w:rFonts w:ascii="Courier New" w:hAnsi="Courier New" w:cs="Courier New"/>
         </w:rPr>
-        <w:t xml:space="preserve">class </w:t>
-      </w:r>
-      <w:proofErr w:type="spellStart"/>
-      <w:r>
-        <w:rPr>
-          <w:rFonts w:ascii="Courier New" w:hAnsi="Courier New" w:cs="Courier New"/>
-        </w:rPr>
-        <w:t>ListTest</w:t>
-      </w:r>
-      <w:proofErr w:type="spellEnd"/>
-      <w:r>
-        <w:rPr>
-          <w:rFonts w:ascii="Courier New" w:hAnsi="Courier New" w:cs="Courier New"/>
-        </w:rPr>
-        <w:t xml:space="preserve"> {</w:t>
+        <w:t>class ListTest {</w:t>
       </w:r>
     </w:p>
     <w:p>
@@ -4570,29 +4013,7 @@
         <w:rPr>
           <w:rFonts w:ascii="Courier New" w:hAnsi="Courier New" w:cs="Courier New"/>
         </w:rPr>
-        <w:t xml:space="preserve">public static int </w:t>
-      </w:r>
-      <w:proofErr w:type="spellStart"/>
-      <w:proofErr w:type="gramStart"/>
-      <w:r>
-        <w:rPr>
-          <w:rFonts w:ascii="Courier New" w:hAnsi="Courier New" w:cs="Courier New"/>
-        </w:rPr>
-        <w:t>addAll</w:t>
-      </w:r>
-      <w:proofErr w:type="spellEnd"/>
-      <w:r>
-        <w:rPr>
-          <w:rFonts w:ascii="Courier New" w:hAnsi="Courier New" w:cs="Courier New"/>
-        </w:rPr>
-        <w:t>(</w:t>
-      </w:r>
-      <w:proofErr w:type="gramEnd"/>
-      <w:r>
-        <w:rPr>
-          <w:rFonts w:ascii="Courier New" w:hAnsi="Courier New" w:cs="Courier New"/>
-        </w:rPr>
-        <w:t>int a, int b, int c)</w:t>
+        <w:t>public static int addAll(int a, int b, int c)</w:t>
       </w:r>
     </w:p>
     <w:p>
@@ -4643,37 +4064,7 @@
         <w:rPr>
           <w:rFonts w:ascii="Courier New" w:hAnsi="Courier New" w:cs="Courier New"/>
         </w:rPr>
-        <w:t xml:space="preserve">public static void </w:t>
-      </w:r>
-      <w:proofErr w:type="spellStart"/>
-      <w:proofErr w:type="gramStart"/>
-      <w:r>
-        <w:rPr>
-          <w:rFonts w:ascii="Courier New" w:hAnsi="Courier New" w:cs="Courier New"/>
-        </w:rPr>
-        <w:t>doSomething</w:t>
-      </w:r>
-      <w:proofErr w:type="spellEnd"/>
-      <w:r>
-        <w:rPr>
-          <w:rFonts w:ascii="Courier New" w:hAnsi="Courier New" w:cs="Courier New"/>
-        </w:rPr>
-        <w:t>(</w:t>
-      </w:r>
-      <w:proofErr w:type="spellStart"/>
-      <w:proofErr w:type="gramEnd"/>
-      <w:r>
-        <w:rPr>
-          <w:rFonts w:ascii="Courier New" w:hAnsi="Courier New" w:cs="Courier New"/>
-        </w:rPr>
-        <w:t>ArrayList</w:t>
-      </w:r>
-      <w:proofErr w:type="spellEnd"/>
-      <w:r>
-        <w:rPr>
-          <w:rFonts w:ascii="Courier New" w:hAnsi="Courier New" w:cs="Courier New"/>
-        </w:rPr>
-        <w:t>&lt;String&gt; names)</w:t>
+        <w:t>public static void doSomething(ArrayList&lt;String&gt; names)</w:t>
       </w:r>
     </w:p>
     <w:p>
@@ -4739,13 +4130,8 @@
         <w:spacing w:line="480" w:lineRule="auto"/>
         <w:ind w:left="1077"/>
       </w:pPr>
-      <w:proofErr w:type="spellStart"/>
-      <w:r>
-        <w:t>addAll</w:t>
-      </w:r>
-      <w:proofErr w:type="spellEnd"/>
-      <w:r>
-        <w:t>:</w:t>
+      <w:r>
+        <w:t>addAll:</w:t>
       </w:r>
       <w:r>
         <w:t xml:space="preserve"> </w:t>
@@ -4773,13 +4159,8 @@
           <w:u w:val="single"/>
         </w:rPr>
       </w:pPr>
-      <w:proofErr w:type="spellStart"/>
-      <w:r>
-        <w:t>doSomething</w:t>
-      </w:r>
-      <w:proofErr w:type="spellEnd"/>
-      <w:r>
-        <w:t xml:space="preserve">: </w:t>
+      <w:r>
+        <w:t xml:space="preserve">doSomething: </w:t>
       </w:r>
       <w:r>
         <w:rPr>
@@ -4850,11 +4231,9 @@
           <w:u w:val="single"/>
         </w:rPr>
       </w:pPr>
-      <w:proofErr w:type="spellStart"/>
       <w:r>
         <w:t>doSomething</w:t>
       </w:r>
-      <w:proofErr w:type="spellEnd"/>
       <w:r>
         <w:t xml:space="preserve">: </w:t>
       </w:r>
@@ -4902,41 +4281,11 @@
           <w:rFonts w:ascii="Courier New" w:hAnsi="Courier New" w:cs="Courier New"/>
         </w:rPr>
       </w:pPr>
-      <w:proofErr w:type="spellStart"/>
-      <w:r>
-        <w:rPr>
-          <w:rFonts w:ascii="Courier New" w:hAnsi="Courier New" w:cs="Courier New"/>
-        </w:rPr>
-        <w:t>System.out.println</w:t>
-      </w:r>
-      <w:proofErr w:type="spellEnd"/>
-      <w:r>
-        <w:rPr>
-          <w:rFonts w:ascii="Courier New" w:hAnsi="Courier New" w:cs="Courier New"/>
-        </w:rPr>
-        <w:t>(</w:t>
-      </w:r>
-      <w:proofErr w:type="spellStart"/>
-      <w:proofErr w:type="gramStart"/>
-      <w:r>
-        <w:rPr>
-          <w:rFonts w:ascii="Courier New" w:hAnsi="Courier New" w:cs="Courier New"/>
-        </w:rPr>
-        <w:t>addAll</w:t>
-      </w:r>
-      <w:proofErr w:type="spellEnd"/>
-      <w:r>
-        <w:rPr>
-          <w:rFonts w:ascii="Courier New" w:hAnsi="Courier New" w:cs="Courier New"/>
-        </w:rPr>
-        <w:t>(</w:t>
-      </w:r>
-      <w:proofErr w:type="gramEnd"/>
-      <w:r>
-        <w:rPr>
-          <w:rFonts w:ascii="Courier New" w:hAnsi="Courier New" w:cs="Courier New"/>
-        </w:rPr>
-        <w:t>1,2,3));</w:t>
+      <w:r>
+        <w:rPr>
+          <w:rFonts w:ascii="Courier New" w:hAnsi="Courier New" w:cs="Courier New"/>
+        </w:rPr>
+        <w:t>System.out.println(addAll(1,2,3));</w:t>
       </w:r>
       <w:r>
         <w:rPr>
@@ -4955,27 +4304,11 @@
           <w:rFonts w:ascii="Courier New" w:hAnsi="Courier New" w:cs="Courier New"/>
         </w:rPr>
       </w:pPr>
-      <w:proofErr w:type="spellStart"/>
-      <w:proofErr w:type="gramStart"/>
-      <w:r>
-        <w:rPr>
-          <w:rFonts w:ascii="Courier New" w:hAnsi="Courier New" w:cs="Courier New"/>
-        </w:rPr>
-        <w:t>doSomething</w:t>
-      </w:r>
-      <w:proofErr w:type="spellEnd"/>
-      <w:r>
-        <w:rPr>
-          <w:rFonts w:ascii="Courier New" w:hAnsi="Courier New" w:cs="Courier New"/>
-        </w:rPr>
-        <w:t>(</w:t>
-      </w:r>
-      <w:proofErr w:type="gramEnd"/>
-      <w:r>
-        <w:rPr>
-          <w:rFonts w:ascii="Courier New" w:hAnsi="Courier New" w:cs="Courier New"/>
-        </w:rPr>
-        <w:t>“Jacob”, “Stella”);</w:t>
+      <w:r>
+        <w:rPr>
+          <w:rFonts w:ascii="Courier New" w:hAnsi="Courier New" w:cs="Courier New"/>
+        </w:rPr>
+        <w:t>doSomething(“Jacob”, “Stella”);</w:t>
       </w:r>
       <w:r>
         <w:rPr>
@@ -4994,27 +4327,11 @@
           <w:rFonts w:ascii="Courier New" w:hAnsi="Courier New" w:cs="Courier New"/>
         </w:rPr>
       </w:pPr>
-      <w:proofErr w:type="spellStart"/>
-      <w:proofErr w:type="gramStart"/>
-      <w:r>
-        <w:rPr>
-          <w:rFonts w:ascii="Courier New" w:hAnsi="Courier New" w:cs="Courier New"/>
-        </w:rPr>
-        <w:t>addAll</w:t>
-      </w:r>
-      <w:proofErr w:type="spellEnd"/>
-      <w:r>
-        <w:rPr>
-          <w:rFonts w:ascii="Courier New" w:hAnsi="Courier New" w:cs="Courier New"/>
-        </w:rPr>
-        <w:t>(</w:t>
-      </w:r>
-      <w:proofErr w:type="gramEnd"/>
-      <w:r>
-        <w:rPr>
-          <w:rFonts w:ascii="Courier New" w:hAnsi="Courier New" w:cs="Courier New"/>
-        </w:rPr>
-        <w:t>3, 3.3, 3.6);</w:t>
+      <w:r>
+        <w:rPr>
+          <w:rFonts w:ascii="Courier New" w:hAnsi="Courier New" w:cs="Courier New"/>
+        </w:rPr>
+        <w:t>addAll(3, 3.3, 3.6);</w:t>
       </w:r>
       <w:r>
         <w:rPr>
@@ -5045,25 +4362,7 @@
           <w:bCs/>
           <w:u w:val="single"/>
         </w:rPr>
-        <w:t xml:space="preserve">Call 2 – This requires an </w:t>
-      </w:r>
-      <w:proofErr w:type="spellStart"/>
-      <w:r>
-        <w:rPr>
-          <w:b/>
-          <w:bCs/>
-          <w:u w:val="single"/>
-        </w:rPr>
-        <w:t>ArrayList</w:t>
-      </w:r>
-      <w:proofErr w:type="spellEnd"/>
-      <w:r>
-        <w:rPr>
-          <w:b/>
-          <w:bCs/>
-          <w:u w:val="single"/>
-        </w:rPr>
-        <w:t xml:space="preserve"> of type string, rather than directly passing strings</w:t>
+        <w:t>Call 2 – This requires an ArrayList of type string, rather than directly passing strings</w:t>
       </w:r>
     </w:p>
     <w:p>
@@ -5197,19 +4496,8 @@
           <w:sz w:val="20"/>
           <w:szCs w:val="20"/>
         </w:rPr>
-        <w:t xml:space="preserve">import </w:t>
-      </w:r>
-      <w:proofErr w:type="spellStart"/>
-      <w:proofErr w:type="gramStart"/>
-      <w:r>
-        <w:rPr>
-          <w:rFonts w:ascii="Courier New" w:hAnsi="Courier New" w:cs="Courier New"/>
-          <w:sz w:val="20"/>
-          <w:szCs w:val="20"/>
-        </w:rPr>
-        <w:t>java.util</w:t>
-      </w:r>
-      <w:proofErr w:type="gramEnd"/>
+        <w:t>import java.util</w:t>
+      </w:r>
       <w:r>
         <w:rPr>
           <w:rFonts w:ascii="Courier New" w:hAnsi="Courier New" w:cs="Courier New"/>
@@ -5229,7 +4517,6 @@
         </w:rPr>
         <w:t>Random</w:t>
       </w:r>
-      <w:proofErr w:type="spellEnd"/>
       <w:r>
         <w:rPr>
           <w:rFonts w:ascii="Courier New" w:hAnsi="Courier New" w:cs="Courier New"/>
@@ -5268,19 +4555,8 @@
           <w:sz w:val="20"/>
           <w:szCs w:val="20"/>
         </w:rPr>
-        <w:t xml:space="preserve">import </w:t>
-      </w:r>
-      <w:proofErr w:type="spellStart"/>
-      <w:proofErr w:type="gramStart"/>
-      <w:r>
-        <w:rPr>
-          <w:rFonts w:ascii="Courier New" w:hAnsi="Courier New" w:cs="Courier New"/>
-          <w:sz w:val="20"/>
-          <w:szCs w:val="20"/>
-        </w:rPr>
-        <w:t>java.util</w:t>
-      </w:r>
-      <w:proofErr w:type="gramEnd"/>
+        <w:t>import java.util</w:t>
+      </w:r>
       <w:r>
         <w:rPr>
           <w:rFonts w:ascii="Courier New" w:hAnsi="Courier New" w:cs="Courier New"/>
@@ -5300,7 +4576,6 @@
         </w:rPr>
         <w:t>Scanner</w:t>
       </w:r>
-      <w:proofErr w:type="spellEnd"/>
       <w:r>
         <w:rPr>
           <w:rFonts w:ascii="Courier New" w:hAnsi="Courier New" w:cs="Courier New"/>
@@ -5372,7 +4647,6 @@
         </w:rPr>
         <w:t xml:space="preserve"> </w:t>
       </w:r>
-      <w:proofErr w:type="spellStart"/>
       <w:r>
         <w:rPr>
           <w:rFonts w:ascii="Courier New" w:hAnsi="Courier New" w:cs="Courier New"/>
@@ -5381,7 +4655,6 @@
         </w:rPr>
         <w:t>FunctionCall</w:t>
       </w:r>
-      <w:proofErr w:type="spellEnd"/>
       <w:r>
         <w:rPr>
           <w:rFonts w:ascii="Courier New" w:hAnsi="Courier New" w:cs="Courier New"/>
@@ -5481,16 +4754,7 @@
           <w:sz w:val="20"/>
           <w:szCs w:val="20"/>
         </w:rPr>
-        <w:t xml:space="preserve">        </w:t>
-      </w:r>
-      <w:proofErr w:type="spellStart"/>
-      <w:r>
-        <w:rPr>
-          <w:rFonts w:ascii="Courier New" w:hAnsi="Courier New" w:cs="Courier New"/>
-          <w:sz w:val="20"/>
-          <w:szCs w:val="20"/>
-        </w:rPr>
-        <w:t>System</w:t>
+        <w:t xml:space="preserve">        System</w:t>
       </w:r>
       <w:r>
         <w:rPr>
@@ -5517,45 +4781,8 @@
           <w:sz w:val="20"/>
           <w:szCs w:val="20"/>
         </w:rPr>
-        <w:t>.println</w:t>
-      </w:r>
-      <w:proofErr w:type="spellEnd"/>
-      <w:r>
-        <w:rPr>
-          <w:rFonts w:ascii="Courier New" w:hAnsi="Courier New" w:cs="Courier New"/>
-          <w:sz w:val="20"/>
-          <w:szCs w:val="20"/>
-        </w:rPr>
-        <w:t>("</w:t>
-      </w:r>
-      <w:proofErr w:type="spellStart"/>
-      <w:r>
-        <w:rPr>
-          <w:rFonts w:ascii="Courier New" w:hAnsi="Courier New" w:cs="Courier New"/>
-          <w:sz w:val="20"/>
-          <w:szCs w:val="20"/>
-        </w:rPr>
-        <w:t>GoodBye</w:t>
-      </w:r>
-      <w:proofErr w:type="spellEnd"/>
-      <w:r>
-        <w:rPr>
-          <w:rFonts w:ascii="Courier New" w:hAnsi="Courier New" w:cs="Courier New"/>
-          <w:sz w:val="20"/>
-          <w:szCs w:val="20"/>
-        </w:rPr>
-        <w:t>"</w:t>
-      </w:r>
-      <w:proofErr w:type="gramStart"/>
-      <w:r>
-        <w:rPr>
-          <w:rFonts w:ascii="Courier New" w:hAnsi="Courier New" w:cs="Courier New"/>
-          <w:sz w:val="20"/>
-          <w:szCs w:val="20"/>
-        </w:rPr>
-        <w:t>);</w:t>
-      </w:r>
-      <w:proofErr w:type="gramEnd"/>
+        <w:t>.println("GoodBye");</w:t>
+      </w:r>
     </w:p>
     <w:p>
       <w:pPr>
@@ -5685,43 +4912,7 @@
           <w:sz w:val="20"/>
           <w:szCs w:val="20"/>
         </w:rPr>
-        <w:t>main (</w:t>
-      </w:r>
-      <w:proofErr w:type="gramStart"/>
-      <w:r>
-        <w:rPr>
-          <w:rFonts w:ascii="Courier New" w:hAnsi="Courier New" w:cs="Courier New"/>
-          <w:sz w:val="20"/>
-          <w:szCs w:val="20"/>
-        </w:rPr>
-        <w:t>String[</w:t>
-      </w:r>
-      <w:proofErr w:type="gramEnd"/>
-      <w:r>
-        <w:rPr>
-          <w:rFonts w:ascii="Courier New" w:hAnsi="Courier New" w:cs="Courier New"/>
-          <w:sz w:val="20"/>
-          <w:szCs w:val="20"/>
-        </w:rPr>
-        <w:t xml:space="preserve">] </w:t>
-      </w:r>
-      <w:proofErr w:type="spellStart"/>
-      <w:r>
-        <w:rPr>
-          <w:rFonts w:ascii="Courier New" w:hAnsi="Courier New" w:cs="Courier New"/>
-          <w:sz w:val="20"/>
-          <w:szCs w:val="20"/>
-        </w:rPr>
-        <w:t>args</w:t>
-      </w:r>
-      <w:proofErr w:type="spellEnd"/>
-      <w:r>
-        <w:rPr>
-          <w:rFonts w:ascii="Courier New" w:hAnsi="Courier New" w:cs="Courier New"/>
-          <w:sz w:val="20"/>
-          <w:szCs w:val="20"/>
-        </w:rPr>
-        <w:t>) {</w:t>
+        <w:t>main (String[] args) {</w:t>
       </w:r>
     </w:p>
     <w:p>
@@ -5796,84 +4987,56 @@
           <w:sz w:val="20"/>
           <w:szCs w:val="20"/>
         </w:rPr>
-        <w:t xml:space="preserve"> </w:t>
-      </w:r>
-      <w:proofErr w:type="gramStart"/>
-      <w:r>
+        <w:t xml:space="preserve"> Random();</w:t>
+      </w:r>
+    </w:p>
+    <w:p>
+      <w:pPr>
+        <w:shd w:val="clear" w:color="auto" w:fill="D9D9D9" w:themeFill="background1" w:themeFillShade="D9"/>
+        <w:spacing w:after="0" w:line="240" w:lineRule="auto"/>
+        <w:jc w:val="both"/>
         <w:rPr>
           <w:rFonts w:ascii="Courier New" w:hAnsi="Courier New" w:cs="Courier New"/>
           <w:sz w:val="20"/>
           <w:szCs w:val="20"/>
         </w:rPr>
-        <w:t>Random(</w:t>
-      </w:r>
-      <w:proofErr w:type="gramEnd"/>
-      <w:r>
+      </w:pPr>
+    </w:p>
+    <w:p>
+      <w:pPr>
+        <w:shd w:val="clear" w:color="auto" w:fill="D9D9D9" w:themeFill="background1" w:themeFillShade="D9"/>
+        <w:spacing w:after="0" w:line="240" w:lineRule="auto"/>
+        <w:jc w:val="both"/>
         <w:rPr>
           <w:rFonts w:ascii="Courier New" w:hAnsi="Courier New" w:cs="Courier New"/>
           <w:sz w:val="20"/>
           <w:szCs w:val="20"/>
         </w:rPr>
-        <w:t>);</w:t>
-      </w:r>
-    </w:p>
-    <w:p>
-      <w:pPr>
-        <w:shd w:val="clear" w:color="auto" w:fill="D9D9D9" w:themeFill="background1" w:themeFillShade="D9"/>
-        <w:spacing w:after="0" w:line="240" w:lineRule="auto"/>
-        <w:jc w:val="both"/>
+      </w:pPr>
+      <w:r>
         <w:rPr>
           <w:rFonts w:ascii="Courier New" w:hAnsi="Courier New" w:cs="Courier New"/>
           <w:sz w:val="20"/>
           <w:szCs w:val="20"/>
         </w:rPr>
-      </w:pPr>
-    </w:p>
-    <w:p>
-      <w:pPr>
-        <w:shd w:val="clear" w:color="auto" w:fill="D9D9D9" w:themeFill="background1" w:themeFillShade="D9"/>
-        <w:spacing w:after="0" w:line="240" w:lineRule="auto"/>
-        <w:jc w:val="both"/>
+        <w:t xml:space="preserve">        </w:t>
+      </w:r>
+      <w:r>
         <w:rPr>
           <w:rFonts w:ascii="Courier New" w:hAnsi="Courier New" w:cs="Courier New"/>
           <w:sz w:val="20"/>
           <w:szCs w:val="20"/>
         </w:rPr>
-      </w:pPr>
+        <w:tab/>
+      </w:r>
       <w:r>
         <w:rPr>
           <w:rFonts w:ascii="Courier New" w:hAnsi="Courier New" w:cs="Courier New"/>
           <w:sz w:val="20"/>
           <w:szCs w:val="20"/>
         </w:rPr>
-        <w:t xml:space="preserve">        </w:t>
-      </w:r>
-      <w:r>
-        <w:rPr>
-          <w:rFonts w:ascii="Courier New" w:hAnsi="Courier New" w:cs="Courier New"/>
-          <w:sz w:val="20"/>
-          <w:szCs w:val="20"/>
-        </w:rPr>
-        <w:tab/>
-      </w:r>
-      <w:r>
-        <w:rPr>
-          <w:rFonts w:ascii="Courier New" w:hAnsi="Courier New" w:cs="Courier New"/>
-          <w:sz w:val="20"/>
-          <w:szCs w:val="20"/>
-        </w:rPr>
-        <w:t xml:space="preserve">Scanner s = new </w:t>
-      </w:r>
-      <w:proofErr w:type="gramStart"/>
-      <w:r>
-        <w:rPr>
-          <w:rFonts w:ascii="Courier New" w:hAnsi="Courier New" w:cs="Courier New"/>
-          <w:sz w:val="20"/>
-          <w:szCs w:val="20"/>
-        </w:rPr>
-        <w:t>Scanner(</w:t>
-      </w:r>
-      <w:proofErr w:type="gramEnd"/>
+        <w:t>Scanner s = new Scanner(</w:t>
+      </w:r>
       <w:r>
         <w:rPr>
           <w:rFonts w:ascii="Courier New" w:hAnsi="Courier New" w:cs="Courier New"/>
@@ -5966,27 +5129,27 @@
           <w:sz w:val="20"/>
           <w:szCs w:val="20"/>
         </w:rPr>
-        <w:t xml:space="preserve"> = </w:t>
-      </w:r>
-      <w:proofErr w:type="spellStart"/>
-      <w:proofErr w:type="gramStart"/>
-      <w:r>
+        <w:t xml:space="preserve"> = r.nextInt(10);</w:t>
+      </w:r>
+    </w:p>
+    <w:p>
+      <w:pPr>
+        <w:shd w:val="clear" w:color="auto" w:fill="D9D9D9" w:themeFill="background1" w:themeFillShade="D9"/>
+        <w:spacing w:after="0" w:line="240" w:lineRule="auto"/>
+        <w:jc w:val="both"/>
         <w:rPr>
           <w:rFonts w:ascii="Courier New" w:hAnsi="Courier New" w:cs="Courier New"/>
           <w:sz w:val="20"/>
           <w:szCs w:val="20"/>
         </w:rPr>
-        <w:t>r.nextInt</w:t>
-      </w:r>
-      <w:proofErr w:type="spellEnd"/>
-      <w:proofErr w:type="gramEnd"/>
+      </w:pPr>
       <w:r>
         <w:rPr>
           <w:rFonts w:ascii="Courier New" w:hAnsi="Courier New" w:cs="Courier New"/>
           <w:sz w:val="20"/>
           <w:szCs w:val="20"/>
         </w:rPr>
-        <w:t>(10);</w:t>
+        <w:t xml:space="preserve">    </w:t>
       </w:r>
     </w:p>
     <w:p>
@@ -6006,7 +5169,23 @@
           <w:sz w:val="20"/>
           <w:szCs w:val="20"/>
         </w:rPr>
-        <w:t xml:space="preserve">    </w:t>
+        <w:t xml:space="preserve">        </w:t>
+      </w:r>
+      <w:r>
+        <w:rPr>
+          <w:rFonts w:ascii="Courier New" w:hAnsi="Courier New" w:cs="Courier New"/>
+          <w:sz w:val="20"/>
+          <w:szCs w:val="20"/>
+        </w:rPr>
+        <w:tab/>
+      </w:r>
+      <w:r>
+        <w:rPr>
+          <w:rFonts w:ascii="Courier New" w:hAnsi="Courier New" w:cs="Courier New"/>
+          <w:sz w:val="20"/>
+          <w:szCs w:val="20"/>
+        </w:rPr>
+        <w:t>System.out.print("Guess the number: ");</w:t>
       </w:r>
     </w:p>
     <w:p>
@@ -6020,107 +5199,41 @@
           <w:szCs w:val="20"/>
         </w:rPr>
       </w:pPr>
-      <w:r>
+    </w:p>
+    <w:p>
+      <w:pPr>
+        <w:shd w:val="clear" w:color="auto" w:fill="D9D9D9" w:themeFill="background1" w:themeFillShade="D9"/>
+        <w:spacing w:after="0" w:line="240" w:lineRule="auto"/>
+        <w:jc w:val="both"/>
         <w:rPr>
           <w:rFonts w:ascii="Courier New" w:hAnsi="Courier New" w:cs="Courier New"/>
           <w:sz w:val="20"/>
           <w:szCs w:val="20"/>
         </w:rPr>
-        <w:t xml:space="preserve">        </w:t>
-      </w:r>
+      </w:pPr>
       <w:r>
         <w:rPr>
           <w:rFonts w:ascii="Courier New" w:hAnsi="Courier New" w:cs="Courier New"/>
           <w:sz w:val="20"/>
           <w:szCs w:val="20"/>
         </w:rPr>
-        <w:tab/>
-      </w:r>
-      <w:proofErr w:type="spellStart"/>
+        <w:t xml:space="preserve">        </w:t>
+      </w:r>
       <w:r>
         <w:rPr>
           <w:rFonts w:ascii="Courier New" w:hAnsi="Courier New" w:cs="Courier New"/>
           <w:sz w:val="20"/>
           <w:szCs w:val="20"/>
         </w:rPr>
-        <w:t>System.out.print</w:t>
-      </w:r>
-      <w:proofErr w:type="spellEnd"/>
+        <w:tab/>
+      </w:r>
       <w:r>
         <w:rPr>
           <w:rFonts w:ascii="Courier New" w:hAnsi="Courier New" w:cs="Courier New"/>
           <w:sz w:val="20"/>
           <w:szCs w:val="20"/>
         </w:rPr>
-        <w:t>("Guess the number: "</w:t>
-      </w:r>
-      <w:proofErr w:type="gramStart"/>
-      <w:r>
-        <w:rPr>
-          <w:rFonts w:ascii="Courier New" w:hAnsi="Courier New" w:cs="Courier New"/>
-          <w:sz w:val="20"/>
-          <w:szCs w:val="20"/>
-        </w:rPr>
-        <w:t>);</w:t>
-      </w:r>
-      <w:proofErr w:type="gramEnd"/>
-    </w:p>
-    <w:p>
-      <w:pPr>
-        <w:shd w:val="clear" w:color="auto" w:fill="D9D9D9" w:themeFill="background1" w:themeFillShade="D9"/>
-        <w:spacing w:after="0" w:line="240" w:lineRule="auto"/>
-        <w:jc w:val="both"/>
-        <w:rPr>
-          <w:rFonts w:ascii="Courier New" w:hAnsi="Courier New" w:cs="Courier New"/>
-          <w:sz w:val="20"/>
-          <w:szCs w:val="20"/>
-        </w:rPr>
-      </w:pPr>
-    </w:p>
-    <w:p>
-      <w:pPr>
-        <w:shd w:val="clear" w:color="auto" w:fill="D9D9D9" w:themeFill="background1" w:themeFillShade="D9"/>
-        <w:spacing w:after="0" w:line="240" w:lineRule="auto"/>
-        <w:jc w:val="both"/>
-        <w:rPr>
-          <w:rFonts w:ascii="Courier New" w:hAnsi="Courier New" w:cs="Courier New"/>
-          <w:sz w:val="20"/>
-          <w:szCs w:val="20"/>
-        </w:rPr>
-      </w:pPr>
-      <w:r>
-        <w:rPr>
-          <w:rFonts w:ascii="Courier New" w:hAnsi="Courier New" w:cs="Courier New"/>
-          <w:sz w:val="20"/>
-          <w:szCs w:val="20"/>
-        </w:rPr>
-        <w:t xml:space="preserve">        </w:t>
-      </w:r>
-      <w:r>
-        <w:rPr>
-          <w:rFonts w:ascii="Courier New" w:hAnsi="Courier New" w:cs="Courier New"/>
-          <w:sz w:val="20"/>
-          <w:szCs w:val="20"/>
-        </w:rPr>
-        <w:tab/>
-      </w:r>
-      <w:r>
-        <w:rPr>
-          <w:rFonts w:ascii="Courier New" w:hAnsi="Courier New" w:cs="Courier New"/>
-          <w:sz w:val="20"/>
-          <w:szCs w:val="20"/>
-        </w:rPr>
-        <w:t xml:space="preserve">int guess = </w:t>
-      </w:r>
-      <w:proofErr w:type="spellStart"/>
-      <w:proofErr w:type="gramStart"/>
-      <w:r>
-        <w:rPr>
-          <w:rFonts w:ascii="Courier New" w:hAnsi="Courier New" w:cs="Courier New"/>
-          <w:sz w:val="20"/>
-          <w:szCs w:val="20"/>
-        </w:rPr>
-        <w:t>s.</w:t>
+        <w:t>int guess = s.</w:t>
       </w:r>
       <w:r>
         <w:rPr>
@@ -6132,8 +5245,6 @@
         </w:rPr>
         <w:t>readInt</w:t>
       </w:r>
-      <w:proofErr w:type="spellEnd"/>
-      <w:proofErr w:type="gramEnd"/>
       <w:r>
         <w:rPr>
           <w:rFonts w:ascii="Courier New" w:hAnsi="Courier New" w:cs="Courier New"/>
@@ -6219,34 +5330,34 @@
         </w:rPr>
         <w:tab/>
       </w:r>
-      <w:proofErr w:type="spellStart"/>
       <w:r>
         <w:rPr>
           <w:rFonts w:ascii="Courier New" w:hAnsi="Courier New" w:cs="Courier New"/>
           <w:sz w:val="20"/>
           <w:szCs w:val="20"/>
         </w:rPr>
-        <w:t>System.out.println</w:t>
-      </w:r>
-      <w:proofErr w:type="spellEnd"/>
-      <w:r>
+        <w:t>System.out.println("Well Done");</w:t>
+      </w:r>
+    </w:p>
+    <w:p>
+      <w:pPr>
+        <w:shd w:val="clear" w:color="auto" w:fill="D9D9D9" w:themeFill="background1" w:themeFillShade="D9"/>
+        <w:spacing w:after="0" w:line="240" w:lineRule="auto"/>
+        <w:jc w:val="both"/>
         <w:rPr>
           <w:rFonts w:ascii="Courier New" w:hAnsi="Courier New" w:cs="Courier New"/>
           <w:sz w:val="20"/>
           <w:szCs w:val="20"/>
         </w:rPr>
-        <w:t>("Well Done"</w:t>
-      </w:r>
-      <w:proofErr w:type="gramStart"/>
+      </w:pPr>
       <w:r>
         <w:rPr>
           <w:rFonts w:ascii="Courier New" w:hAnsi="Courier New" w:cs="Courier New"/>
           <w:sz w:val="20"/>
           <w:szCs w:val="20"/>
         </w:rPr>
-        <w:t>);</w:t>
-      </w:r>
-      <w:proofErr w:type="gramEnd"/>
+        <w:t xml:space="preserve">    </w:t>
+      </w:r>
     </w:p>
     <w:p>
       <w:pPr>
@@ -6265,54 +5376,24 @@
           <w:sz w:val="20"/>
           <w:szCs w:val="20"/>
         </w:rPr>
-        <w:t xml:space="preserve">    </w:t>
-      </w:r>
-    </w:p>
-    <w:p>
-      <w:pPr>
-        <w:shd w:val="clear" w:color="auto" w:fill="D9D9D9" w:themeFill="background1" w:themeFillShade="D9"/>
-        <w:spacing w:after="0" w:line="240" w:lineRule="auto"/>
-        <w:jc w:val="both"/>
+        <w:t xml:space="preserve">        </w:t>
+      </w:r>
+      <w:r>
         <w:rPr>
           <w:rFonts w:ascii="Courier New" w:hAnsi="Courier New" w:cs="Courier New"/>
           <w:sz w:val="20"/>
           <w:szCs w:val="20"/>
         </w:rPr>
-      </w:pPr>
+        <w:tab/>
+      </w:r>
       <w:r>
         <w:rPr>
           <w:rFonts w:ascii="Courier New" w:hAnsi="Courier New" w:cs="Courier New"/>
           <w:sz w:val="20"/>
           <w:szCs w:val="20"/>
         </w:rPr>
-        <w:t xml:space="preserve">        </w:t>
-      </w:r>
-      <w:r>
-        <w:rPr>
-          <w:rFonts w:ascii="Courier New" w:hAnsi="Courier New" w:cs="Courier New"/>
-          <w:sz w:val="20"/>
-          <w:szCs w:val="20"/>
-        </w:rPr>
-        <w:tab/>
-      </w:r>
-      <w:r>
-        <w:rPr>
-          <w:rFonts w:ascii="Courier New" w:hAnsi="Courier New" w:cs="Courier New"/>
-          <w:sz w:val="20"/>
-          <w:szCs w:val="20"/>
-        </w:rPr>
-        <w:t>funct1(</w:t>
-      </w:r>
-      <w:proofErr w:type="gramStart"/>
-      <w:r>
-        <w:rPr>
-          <w:rFonts w:ascii="Courier New" w:hAnsi="Courier New" w:cs="Courier New"/>
-          <w:sz w:val="20"/>
-          <w:szCs w:val="20"/>
-        </w:rPr>
-        <w:t>);</w:t>
-      </w:r>
-      <w:proofErr w:type="gramEnd"/>
+        <w:t>funct1();</w:t>
+      </w:r>
     </w:p>
     <w:p>
       <w:pPr>
@@ -6508,15 +5589,7 @@
       </w:pPr>
       <w:r>
         <w:lastRenderedPageBreak/>
-        <w:t xml:space="preserve">NetBeans </w:t>
-      </w:r>
-      <w:proofErr w:type="gramStart"/>
-      <w:r>
-        <w:t>is considered to be</w:t>
-      </w:r>
-      <w:proofErr w:type="gramEnd"/>
-      <w:r>
-        <w:t xml:space="preserve"> an IDE. Answer the following questions about IDEs.</w:t>
+        <w:t>NetBeans is considered to be an IDE. Answer the following questions about IDEs.</w:t>
       </w:r>
     </w:p>
     <w:p>
@@ -7908,15 +6981,7 @@
         <w:jc w:val="both"/>
       </w:pPr>
       <w:r>
-        <w:t xml:space="preserve">Upload file on </w:t>
-      </w:r>
-      <w:proofErr w:type="gramStart"/>
-      <w:r>
-        <w:t>VLE(</w:t>
-      </w:r>
-      <w:proofErr w:type="gramEnd"/>
-      <w:r>
-        <w:t>in assignment) and send a copy to your lecturer on teams chat just in case</w:t>
+        <w:t>Upload file on VLE(in assignment) and send a copy to your lecturer on teams chat just in case</w:t>
       </w:r>
     </w:p>
     <w:p>
@@ -8135,15 +7200,7 @@
         <w:jc w:val="both"/>
       </w:pPr>
       <w:r>
-        <w:t xml:space="preserve">Create a new NetBeans </w:t>
-      </w:r>
-      <w:proofErr w:type="gramStart"/>
-      <w:r>
-        <w:t>project, and</w:t>
-      </w:r>
-      <w:proofErr w:type="gramEnd"/>
-      <w:r>
-        <w:t xml:space="preserve"> implement the 3 programs that produce the following output. </w:t>
+        <w:t xml:space="preserve">Create a new NetBeans project, and implement the 3 programs that produce the following output. </w:t>
       </w:r>
       <w:r>
         <w:t>(Note: bold indicates user input)</w:t>
@@ -8315,13 +7372,8 @@
         <w:t>Program 2</w:t>
       </w:r>
       <w:r>
-        <w:t xml:space="preserve">: (make use of an </w:t>
-      </w:r>
-      <w:proofErr w:type="spellStart"/>
-      <w:r>
-        <w:t>ArrayList</w:t>
-      </w:r>
-      <w:proofErr w:type="spellEnd"/>
+        <w:t>: (make use of an ArrayList</w:t>
+      </w:r>
       <w:r>
         <w:t xml:space="preserve"> to store the name</w:t>
       </w:r>

</xml_diff>